<commit_message>
Sina changes to project description
</commit_message>
<xml_diff>
--- a/190331_Research Ideas for Topics of Social Science.docx
+++ b/190331_Research Ideas for Topics of Social Science.docx
@@ -447,8 +447,6 @@
         </w:rPr>
         <w:t xml:space="preserve"> vs.</w:t>
       </w:r>
-      <w:bookmarkStart w:id="0" w:name="_GoBack"/>
-      <w:bookmarkEnd w:id="0"/>
       <w:r>
         <w:rPr>
           <w:rFonts w:ascii="Raleway" w:eastAsia="Times New Roman" w:hAnsi="Raleway" w:cs="Calibri"/>
@@ -519,6 +517,27 @@
           <w:lang w:val="en-US"/>
         </w:rPr>
         <w:t xml:space="preserve">user. </w:t>
+      </w:r>
+      <w:r>
+        <w:rPr>
+          <w:rFonts w:ascii="Raleway" w:eastAsia="Times New Roman" w:hAnsi="Raleway" w:cs="Calibri"/>
+          <w:lang w:val="en-US"/>
+        </w:rPr>
+        <w:t xml:space="preserve">In a different step, the project filters categories of tweets and uses these to map the network of pro-ISIS </w:t>
+      </w:r>
+      <w:r>
+        <w:rPr>
+          <w:rFonts w:ascii="Raleway" w:eastAsia="Times New Roman" w:hAnsi="Raleway" w:cs="Calibri"/>
+          <w:lang w:val="en-US"/>
+        </w:rPr>
+        <w:t>twitter users</w:t>
+      </w:r>
+      <w:r>
+        <w:rPr>
+          <w:rFonts w:ascii="Raleway" w:eastAsia="Times New Roman" w:hAnsi="Raleway" w:cs="Calibri"/>
+          <w:lang w:val="en-US"/>
+        </w:rPr>
+        <w:t xml:space="preserve"> to analyze overlapping topics between users. </w:t>
       </w:r>
       <w:r>
         <w:rPr>
@@ -581,7 +600,17 @@
           <w:i/>
           <w:lang w:val="en-US"/>
         </w:rPr>
-        <w:t>Do tweets provide sufficient information to identify key locations of users in the social network?</w:t>
+        <w:t>Do tweets provide sufficient information t</w:t>
+      </w:r>
+      <w:bookmarkStart w:id="0" w:name="_GoBack"/>
+      <w:bookmarkEnd w:id="0"/>
+      <w:r>
+        <w:rPr>
+          <w:rFonts w:ascii="Raleway" w:eastAsia="Times New Roman" w:hAnsi="Raleway" w:cs="Calibri"/>
+          <w:i/>
+          <w:lang w:val="en-US"/>
+        </w:rPr>
+        <w:t>o identify key locations of users in the social network?</w:t>
       </w:r>
     </w:p>
     <w:p>

</xml_diff>

<commit_message>
Update 190331_Research Ideas for Topics of Social Science.docx
</commit_message>
<xml_diff>
--- a/190331_Research Ideas for Topics of Social Science.docx
+++ b/190331_Research Ideas for Topics of Social Science.docx
@@ -394,12 +394,21 @@
         </w:rPr>
         <w:t xml:space="preserve"> </w:t>
       </w:r>
-      <w:r>
-        <w:rPr>
-          <w:rFonts w:ascii="Raleway" w:eastAsia="Times New Roman" w:hAnsi="Raleway" w:cs="Calibri"/>
-          <w:lang w:val="en-US"/>
-        </w:rPr>
-        <w:t xml:space="preserve">are studied, </w:t>
+      <w:proofErr w:type="gramStart"/>
+      <w:r>
+        <w:rPr>
+          <w:rFonts w:ascii="Raleway" w:eastAsia="Times New Roman" w:hAnsi="Raleway" w:cs="Calibri"/>
+          <w:lang w:val="en-US"/>
+        </w:rPr>
+        <w:t>are studied</w:t>
+      </w:r>
+      <w:proofErr w:type="gramEnd"/>
+      <w:r>
+        <w:rPr>
+          <w:rFonts w:ascii="Raleway" w:eastAsia="Times New Roman" w:hAnsi="Raleway" w:cs="Calibri"/>
+          <w:lang w:val="en-US"/>
+        </w:rPr>
+        <w:t xml:space="preserve">, </w:t>
       </w:r>
       <w:r>
         <w:rPr>
@@ -429,7 +438,7 @@
           <w:b/>
           <w:lang w:val="en-US"/>
         </w:rPr>
-        <w:t xml:space="preserve"> and how social media was used for connecting </w:t>
+        <w:t xml:space="preserve"> and </w:t>
       </w:r>
       <w:r>
         <w:rPr>
@@ -437,23 +446,7 @@
           <w:b/>
           <w:lang w:val="en-US"/>
         </w:rPr>
-        <w:t>pro-ISIS members</w:t>
-      </w:r>
-      <w:r>
-        <w:rPr>
-          <w:rFonts w:ascii="Raleway" w:eastAsia="Times New Roman" w:hAnsi="Raleway" w:cs="Calibri"/>
-          <w:b/>
-          <w:lang w:val="en-US"/>
-        </w:rPr>
-        <w:t xml:space="preserve"> vs.</w:t>
-      </w:r>
-      <w:r>
-        <w:rPr>
-          <w:rFonts w:ascii="Raleway" w:eastAsia="Times New Roman" w:hAnsi="Raleway" w:cs="Calibri"/>
-          <w:b/>
-          <w:lang w:val="en-US"/>
-        </w:rPr>
-        <w:t xml:space="preserve"> radicalization</w:t>
+        <w:t>how this reflected the development of the Syrian conflict</w:t>
       </w:r>
       <w:r>
         <w:rPr>
@@ -538,13 +531,6 @@
           <w:lang w:val="en-US"/>
         </w:rPr>
         <w:t xml:space="preserve"> to analyze overlapping topics between users. </w:t>
-      </w:r>
-      <w:r>
-        <w:rPr>
-          <w:rFonts w:ascii="Raleway" w:eastAsia="Times New Roman" w:hAnsi="Raleway" w:cs="Calibri"/>
-          <w:lang w:val="en-US"/>
-        </w:rPr>
-        <w:t>Herein, the analysis focuses on the following issues:</w:t>
       </w:r>
     </w:p>
     <w:p>
@@ -559,6 +545,87 @@
         </w:rPr>
       </w:pPr>
     </w:p>
+    <w:p>
+      <w:pPr>
+        <w:spacing w:after="0" w:line="240" w:lineRule="auto"/>
+        <w:ind w:left="180"/>
+        <w:jc w:val="both"/>
+        <w:textAlignment w:val="center"/>
+        <w:rPr>
+          <w:rFonts w:ascii="Raleway" w:eastAsia="Times New Roman" w:hAnsi="Raleway" w:cs="Calibri"/>
+          <w:lang w:val="en-US"/>
+        </w:rPr>
+      </w:pPr>
+      <w:r>
+        <w:rPr>
+          <w:rFonts w:ascii="Raleway" w:eastAsia="Times New Roman" w:hAnsi="Raleway" w:cs="Calibri"/>
+          <w:lang w:val="en-US"/>
+        </w:rPr>
+        <w:t xml:space="preserve">The analysis </w:t>
+      </w:r>
+      <w:r>
+        <w:rPr>
+          <w:rFonts w:ascii="Raleway" w:eastAsia="Times New Roman" w:hAnsi="Raleway" w:cs="Calibri"/>
+          <w:lang w:val="en-US"/>
+        </w:rPr>
+        <w:t>follows</w:t>
+      </w:r>
+      <w:r>
+        <w:rPr>
+          <w:rFonts w:ascii="Raleway" w:eastAsia="Times New Roman" w:hAnsi="Raleway" w:cs="Calibri"/>
+          <w:lang w:val="en-US"/>
+        </w:rPr>
+        <w:t xml:space="preserve"> two steps. First, tweets are analyzed using textual analysis to filter different categories of pro-ISIS content between 2015 and 2016. Using network analysis, the categorization of tweets helps to identify users who tweet on overlapping topics. Second, the network </w:t>
+      </w:r>
+      <w:proofErr w:type="gramStart"/>
+      <w:r>
+        <w:rPr>
+          <w:rFonts w:ascii="Raleway" w:eastAsia="Times New Roman" w:hAnsi="Raleway" w:cs="Calibri"/>
+          <w:lang w:val="en-US"/>
+        </w:rPr>
+        <w:t>is studied</w:t>
+      </w:r>
+      <w:proofErr w:type="gramEnd"/>
+      <w:r>
+        <w:rPr>
+          <w:rFonts w:ascii="Raleway" w:eastAsia="Times New Roman" w:hAnsi="Raleway" w:cs="Calibri"/>
+          <w:lang w:val="en-US"/>
+        </w:rPr>
+        <w:t xml:space="preserve"> over time, comparing it to key events from the Syrian conflict over two years trying to understand how social media helped in spreading ISIS ideology.  </w:t>
+      </w:r>
+    </w:p>
+    <w:p>
+      <w:pPr>
+        <w:spacing w:after="0" w:line="240" w:lineRule="auto"/>
+        <w:jc w:val="both"/>
+        <w:textAlignment w:val="center"/>
+        <w:rPr>
+          <w:rFonts w:ascii="Raleway" w:eastAsia="Times New Roman" w:hAnsi="Raleway" w:cs="Calibri"/>
+          <w:lang w:val="en-US"/>
+        </w:rPr>
+      </w:pPr>
+    </w:p>
+    <w:p>
+      <w:pPr>
+        <w:spacing w:after="0" w:line="240" w:lineRule="auto"/>
+        <w:ind w:left="180"/>
+        <w:jc w:val="both"/>
+        <w:textAlignment w:val="center"/>
+        <w:rPr>
+          <w:rFonts w:ascii="Raleway" w:eastAsia="Times New Roman" w:hAnsi="Raleway" w:cs="Calibri"/>
+          <w:lang w:val="en-US"/>
+        </w:rPr>
+      </w:pPr>
+      <w:bookmarkStart w:id="0" w:name="_GoBack"/>
+      <w:r>
+        <w:rPr>
+          <w:rFonts w:ascii="Raleway" w:eastAsia="Times New Roman" w:hAnsi="Raleway" w:cs="Calibri"/>
+          <w:lang w:val="en-US"/>
+        </w:rPr>
+        <w:t>ADDITIONAL IDEAS FOR ANALYSIS:</w:t>
+      </w:r>
+    </w:p>
+    <w:bookmarkEnd w:id="0"/>
     <w:p>
       <w:pPr>
         <w:spacing w:after="0" w:line="240" w:lineRule="auto"/>
@@ -600,17 +667,7 @@
           <w:i/>
           <w:lang w:val="en-US"/>
         </w:rPr>
-        <w:t>Do tweets provide sufficient information t</w:t>
-      </w:r>
-      <w:bookmarkStart w:id="0" w:name="_GoBack"/>
-      <w:bookmarkEnd w:id="0"/>
-      <w:r>
-        <w:rPr>
-          <w:rFonts w:ascii="Raleway" w:eastAsia="Times New Roman" w:hAnsi="Raleway" w:cs="Calibri"/>
-          <w:i/>
-          <w:lang w:val="en-US"/>
-        </w:rPr>
-        <w:t>o identify key locations of users in the social network?</w:t>
+        <w:t>Do tweets provide sufficient information to identify key locations of users in the social network?</w:t>
       </w:r>
     </w:p>
     <w:p>

</xml_diff>

<commit_message>
Added questions to project idea document
</commit_message>
<xml_diff>
--- a/190331_Research Ideas for Topics of Social Science.docx
+++ b/190331_Research Ideas for Topics of Social Science.docx
@@ -65,7 +65,6 @@
           <w:lang w:val="en-US"/>
         </w:rPr>
       </w:pPr>
-      <w:bookmarkStart w:id="0" w:name="_GoBack"/>
       <w:r>
         <w:rPr>
           <w:rFonts w:ascii="Raleway" w:hAnsi="Raleway"/>
@@ -74,7 +73,7 @@
           <w:szCs w:val="24"/>
           <w:lang w:val="en-US"/>
         </w:rPr>
-        <w:t xml:space="preserve">Group members: Sina Smid, Edith Zink, </w:t>
+        <w:t xml:space="preserve">Group members: Sina </w:t>
       </w:r>
       <w:proofErr w:type="spellStart"/>
       <w:r>
@@ -85,7 +84,7 @@
           <w:szCs w:val="24"/>
           <w:lang w:val="en-US"/>
         </w:rPr>
-        <w:t>Zeyu</w:t>
+        <w:t>Smid</w:t>
       </w:r>
       <w:proofErr w:type="spellEnd"/>
       <w:r>
@@ -96,9 +95,8 @@
           <w:szCs w:val="24"/>
           <w:lang w:val="en-US"/>
         </w:rPr>
-        <w:t xml:space="preserve"> Zhao, Helge Zille</w:t>
-      </w:r>
-      <w:bookmarkEnd w:id="0"/>
+        <w:t>, Edith Zink, Zeyu Zhao, Helge Zille</w:t>
+      </w:r>
     </w:p>
     <w:p>
       <w:pPr>
@@ -1279,6 +1277,112 @@
           <w:lang w:val="en-US"/>
         </w:rPr>
         <w:t xml:space="preserve"> can we identify differences?</w:t>
+      </w:r>
+    </w:p>
+    <w:p>
+      <w:pPr>
+        <w:spacing w:after="0" w:line="240" w:lineRule="auto"/>
+        <w:jc w:val="both"/>
+        <w:textAlignment w:val="center"/>
+        <w:rPr>
+          <w:rFonts w:ascii="Raleway" w:eastAsia="Times New Roman" w:hAnsi="Raleway" w:cs="Calibri"/>
+          <w:lang w:val="en-US"/>
+        </w:rPr>
+      </w:pPr>
+    </w:p>
+    <w:p>
+      <w:pPr>
+        <w:spacing w:after="0" w:line="240" w:lineRule="auto"/>
+        <w:jc w:val="both"/>
+        <w:textAlignment w:val="center"/>
+        <w:rPr>
+          <w:rFonts w:ascii="Raleway" w:eastAsia="Times New Roman" w:hAnsi="Raleway" w:cs="Calibri"/>
+          <w:lang w:val="en-US"/>
+        </w:rPr>
+      </w:pPr>
+    </w:p>
+    <w:p>
+      <w:pPr>
+        <w:spacing w:after="0" w:line="240" w:lineRule="auto"/>
+        <w:jc w:val="both"/>
+        <w:textAlignment w:val="center"/>
+        <w:rPr>
+          <w:rFonts w:ascii="Raleway" w:eastAsia="Times New Roman" w:hAnsi="Raleway" w:cs="Calibri"/>
+          <w:lang w:val="en-US"/>
+        </w:rPr>
+      </w:pPr>
+    </w:p>
+    <w:p>
+      <w:pPr>
+        <w:spacing w:after="0" w:line="240" w:lineRule="auto"/>
+        <w:jc w:val="both"/>
+        <w:textAlignment w:val="center"/>
+        <w:rPr>
+          <w:rFonts w:ascii="Raleway" w:eastAsia="Times New Roman" w:hAnsi="Raleway" w:cs="Calibri"/>
+          <w:lang w:val="en-US"/>
+        </w:rPr>
+      </w:pPr>
+      <w:r>
+        <w:rPr>
+          <w:rFonts w:ascii="Raleway" w:eastAsia="Times New Roman" w:hAnsi="Raleway" w:cs="Calibri"/>
+          <w:lang w:val="en-US"/>
+        </w:rPr>
+        <w:t>QUESTIONS (23.04.)</w:t>
+      </w:r>
+    </w:p>
+    <w:p>
+      <w:pPr>
+        <w:pStyle w:val="ListBullet"/>
+        <w:rPr>
+          <w:rFonts w:ascii="Raleway" w:hAnsi="Raleway"/>
+          <w:lang w:val="en-US"/>
+        </w:rPr>
+      </w:pPr>
+      <w:r>
+        <w:rPr>
+          <w:rFonts w:ascii="Raleway" w:hAnsi="Raleway"/>
+          <w:lang w:val="en-US"/>
+        </w:rPr>
+        <w:t>Do you have any suggestions for how we could measure the evolution of the network over time? For example how the importance of specific topics increases or decreases with the evolution of the conflict?</w:t>
+      </w:r>
+    </w:p>
+    <w:p>
+      <w:pPr>
+        <w:pStyle w:val="ListBullet"/>
+        <w:rPr>
+          <w:lang w:val="en-US"/>
+        </w:rPr>
+      </w:pPr>
+      <w:r>
+        <w:rPr>
+          <w:rFonts w:ascii="Raleway" w:eastAsia="Times New Roman" w:hAnsi="Raleway" w:cs="Calibri"/>
+          <w:lang w:val="en-US"/>
+        </w:rPr>
+        <w:t>Which kind of textual analysis would you recommend to analyze the tweets? (Since this would be the first step for the analysis, it would be great to get started before we are covering all textual methods in the course).</w:t>
+      </w:r>
+    </w:p>
+    <w:p>
+      <w:pPr>
+        <w:pStyle w:val="ListBullet"/>
+        <w:rPr>
+          <w:lang w:val="en-US"/>
+        </w:rPr>
+      </w:pPr>
+      <w:r>
+        <w:rPr>
+          <w:rFonts w:ascii="Raleway" w:eastAsia="Times New Roman" w:hAnsi="Raleway" w:cs="Calibri"/>
+          <w:lang w:val="en-US"/>
+        </w:rPr>
+        <w:t>Is there a good way of combi</w:t>
+      </w:r>
+      <w:bookmarkStart w:id="0" w:name="_GoBack"/>
+      <w:bookmarkEnd w:id="0"/>
+      <w:r>
+        <w:rPr>
+          <w:rFonts w:ascii="Raleway" w:eastAsia="Times New Roman" w:hAnsi="Raleway" w:cs="Calibri"/>
+          <w:lang w:val="en-US"/>
+        </w:rPr>
+        <w:t>ning the number of tweets, followers, re-tweets (@) and the content (type of topic) into nodes and edges in one network? What do you think?</w:t>
       </w:r>
     </w:p>
     <w:p>
@@ -1325,6 +1429,27 @@
 <file path=word/numbering.xml><?xml version="1.0" encoding="utf-8"?>
 <w:numbering xmlns:wpc="http://schemas.microsoft.com/office/word/2010/wordprocessingCanvas" xmlns:cx="http://schemas.microsoft.com/office/drawing/2014/chartex" xmlns:cx1="http://schemas.microsoft.com/office/drawing/2015/9/8/chartex" xmlns:mc="http://schemas.openxmlformats.org/markup-compatibility/2006" xmlns:o="urn:schemas-microsoft-com:office:office" xmlns:r="http://schemas.openxmlformats.org/officeDocument/2006/relationships" xmlns:m="http://schemas.openxmlformats.org/officeDocument/2006/math" xmlns:v="urn:schemas-microsoft-com:vml" xmlns:wp14="http://schemas.microsoft.com/office/word/2010/wordprocessingDrawing" xmlns:wp="http://schemas.openxmlformats.org/drawingml/2006/wordprocessingDrawing" xmlns:w10="urn:schemas-microsoft-com:office:word" xmlns:w="http://schemas.openxmlformats.org/wordprocessingml/2006/main" xmlns:w14="http://schemas.microsoft.com/office/word/2010/wordml" xmlns:w15="http://schemas.microsoft.com/office/word/2012/wordml" xmlns:w16se="http://schemas.microsoft.com/office/word/2015/wordml/symex" xmlns:wpg="http://schemas.microsoft.com/office/word/2010/wordprocessingGroup" xmlns:wpi="http://schemas.microsoft.com/office/word/2010/wordprocessingInk" xmlns:wne="http://schemas.microsoft.com/office/word/2006/wordml" xmlns:wps="http://schemas.microsoft.com/office/word/2010/wordprocessingShape" mc:Ignorable="w14 w15 w16se wp14">
   <w:abstractNum w:abstractNumId="0" w15:restartNumberingAfterBreak="0">
+    <w:nsid w:val="FFFFFF89"/>
+    <w:multiLevelType w:val="singleLevel"/>
+    <w:tmpl w:val="37E254D4"/>
+    <w:lvl w:ilvl="0">
+      <w:start w:val="1"/>
+      <w:numFmt w:val="bullet"/>
+      <w:pStyle w:val="ListBullet"/>
+      <w:lvlText w:val=""/>
+      <w:lvlJc w:val="left"/>
+      <w:pPr>
+        <w:tabs>
+          <w:tab w:val="num" w:pos="360"/>
+        </w:tabs>
+        <w:ind w:left="360" w:hanging="360"/>
+      </w:pPr>
+      <w:rPr>
+        <w:rFonts w:ascii="Symbol" w:hAnsi="Symbol" w:hint="default"/>
+      </w:rPr>
+    </w:lvl>
+  </w:abstractNum>
+  <w:abstractNum w:abstractNumId="1" w15:restartNumberingAfterBreak="0">
     <w:nsid w:val="12225444"/>
     <w:multiLevelType w:val="multilevel"/>
     <w:tmpl w:val="F6ACBC80"/>
@@ -1437,7 +1562,7 @@
       </w:pPr>
     </w:lvl>
   </w:abstractNum>
-  <w:abstractNum w:abstractNumId="1" w15:restartNumberingAfterBreak="0">
+  <w:abstractNum w:abstractNumId="2" w15:restartNumberingAfterBreak="0">
     <w:nsid w:val="13863D3B"/>
     <w:multiLevelType w:val="hybridMultilevel"/>
     <w:tmpl w:val="89DC3DBE"/>
@@ -1550,7 +1675,7 @@
       </w:rPr>
     </w:lvl>
   </w:abstractNum>
-  <w:abstractNum w:abstractNumId="2" w15:restartNumberingAfterBreak="0">
+  <w:abstractNum w:abstractNumId="3" w15:restartNumberingAfterBreak="0">
     <w:nsid w:val="2A791013"/>
     <w:multiLevelType w:val="hybridMultilevel"/>
     <w:tmpl w:val="98882EA8"/>
@@ -1663,7 +1788,7 @@
       </w:rPr>
     </w:lvl>
   </w:abstractNum>
-  <w:abstractNum w:abstractNumId="3" w15:restartNumberingAfterBreak="0">
+  <w:abstractNum w:abstractNumId="4" w15:restartNumberingAfterBreak="0">
     <w:nsid w:val="3AF500F5"/>
     <w:multiLevelType w:val="hybridMultilevel"/>
     <w:tmpl w:val="B6125C84"/>
@@ -1776,7 +1901,7 @@
       </w:rPr>
     </w:lvl>
   </w:abstractNum>
-  <w:abstractNum w:abstractNumId="4" w15:restartNumberingAfterBreak="0">
+  <w:abstractNum w:abstractNumId="5" w15:restartNumberingAfterBreak="0">
     <w:nsid w:val="425B565A"/>
     <w:multiLevelType w:val="multilevel"/>
     <w:tmpl w:val="E228D324"/>
@@ -1925,7 +2050,7 @@
       </w:rPr>
     </w:lvl>
   </w:abstractNum>
-  <w:abstractNum w:abstractNumId="5" w15:restartNumberingAfterBreak="0">
+  <w:abstractNum w:abstractNumId="6" w15:restartNumberingAfterBreak="0">
     <w:nsid w:val="683C1CBB"/>
     <w:multiLevelType w:val="hybridMultilevel"/>
     <w:tmpl w:val="203E6710"/>
@@ -2015,25 +2140,28 @@
     </w:lvl>
   </w:abstractNum>
   <w:num w:numId="1">
-    <w:abstractNumId w:val="5"/>
+    <w:abstractNumId w:val="6"/>
   </w:num>
   <w:num w:numId="2">
-    <w:abstractNumId w:val="0"/>
+    <w:abstractNumId w:val="1"/>
     <w:lvlOverride w:ilvl="0">
       <w:startOverride w:val="1"/>
     </w:lvlOverride>
   </w:num>
   <w:num w:numId="3">
+    <w:abstractNumId w:val="5"/>
+  </w:num>
+  <w:num w:numId="4">
     <w:abstractNumId w:val="4"/>
   </w:num>
-  <w:num w:numId="4">
+  <w:num w:numId="5">
+    <w:abstractNumId w:val="2"/>
+  </w:num>
+  <w:num w:numId="6">
     <w:abstractNumId w:val="3"/>
   </w:num>
-  <w:num w:numId="5">
-    <w:abstractNumId w:val="1"/>
-  </w:num>
-  <w:num w:numId="6">
-    <w:abstractNumId w:val="2"/>
+  <w:num w:numId="7">
+    <w:abstractNumId w:val="0"/>
   </w:num>
 </w:numbering>
 </file>
@@ -2510,6 +2638,19 @@
       <w:bCs/>
     </w:rPr>
   </w:style>
+  <w:style w:type="paragraph" w:styleId="ListBullet">
+    <w:name w:val="List Bullet"/>
+    <w:basedOn w:val="Normal"/>
+    <w:uiPriority w:val="99"/>
+    <w:unhideWhenUsed/>
+    <w:rsid w:val="00035471"/>
+    <w:pPr>
+      <w:numPr>
+        <w:numId w:val="7"/>
+      </w:numPr>
+      <w:contextualSpacing/>
+    </w:pPr>
+  </w:style>
 </w:styles>
 </file>
 

</xml_diff>